<commit_message>
Appendix in Navigation ergänzt
</commit_message>
<xml_diff>
--- a/de/loscon25-AI-Documentation-de.docx
+++ b/de/loscon25-AI-Documentation-de.docx
@@ -39218,7 +39218,19 @@
         <w:t xml:space="preserve"> </w:t>
       </w:r>
       <w:r>
-        <w:t xml:space="preserve">Julia, Kerstin, Thomas, Hans</w:t>
+        <w:t xml:space="preserve">Julia, Kerstin, Thomas, Felix</w:t>
+      </w:r>
+    </w:p>
+    <w:p>
+      <w:pPr>
+        <w:pStyle w:val="Compact"/>
+        <w:numPr>
+          <w:ilvl w:val="0"/>
+          <w:numId w:val="1146"/>
+        </w:numPr>
+      </w:pPr>
+      <w:r>
+        <w:t xml:space="preserve">**Po</w:t>
       </w:r>
     </w:p>
     <w:p>

</xml_diff>

<commit_message>
Podcast-Tisch im Anhang ergänzt
</commit_message>
<xml_diff>
--- a/de/loscon25-AI-Documentation-de.docx
+++ b/de/loscon25-AI-Documentation-de.docx
@@ -39230,7 +39230,17 @@
         </w:numPr>
       </w:pPr>
       <w:r>
-        <w:t xml:space="preserve">**Po</w:t>
+        <w:rPr>
+          <w:b/>
+          <w:bCs/>
+        </w:rPr>
+        <w:t xml:space="preserve">Podcast-Tisch:</w:t>
+      </w:r>
+      <w:r>
+        <w:t xml:space="preserve"> </w:t>
+      </w:r>
+      <w:r>
+        <w:t xml:space="preserve">Silvia</w:t>
       </w:r>
     </w:p>
     <w:p>

</xml_diff>

<commit_message>
Podcast 4-3 Peer Learning eingebettet
</commit_message>
<xml_diff>
--- a/de/loscon25-AI-Documentation-de.docx
+++ b/de/loscon25-AI-Documentation-de.docx
@@ -34825,7 +34825,7 @@
     <w:bookmarkEnd w:id="622"/>
     <w:bookmarkEnd w:id="623"/>
     <w:bookmarkEnd w:id="624"/>
-    <w:bookmarkStart w:id="707" w:name="podcasts"/>
+    <w:bookmarkStart w:id="712" w:name="podcasts"/>
     <w:p>
       <w:pPr>
         <w:pStyle w:val="Heading1"/>
@@ -37040,7 +37040,7 @@
     </w:p>
     <w:bookmarkEnd w:id="661"/>
     <w:bookmarkEnd w:id="662"/>
-    <w:bookmarkStart w:id="686" w:name="X8c9666dd4c801634fb201b5a6523a321d0aecc2"/>
+    <w:bookmarkStart w:id="691" w:name="X8c9666dd4c801634fb201b5a6523a321d0aecc2"/>
     <w:p>
       <w:pPr>
         <w:pStyle w:val="Heading2"/>
@@ -37106,7 +37106,125 @@
         <w:t xml:space="preserve">auf der LosCon behandelte die Herausforderungen und Möglichkeiten, Peer-Learning-Formate in Organisationen zu etablieren und zu verbreiten. Die Diskussion umfasste Erfahrungen aus verschiedenen Unternehmen wie der Deutschen Telekom (Lex), DATEV und Bosch sowie die Entwicklung von LernOS-Formaten. Zentrale Themen waren die Überwindung von Barrieren zwischen formellem und informellem Lernen, die Schaffung von Vertrauen in Peer-Learning-Ansätze und konkrete Strategien zur breiteren Implementierung.</w:t>
       </w:r>
     </w:p>
-    <w:bookmarkStart w:id="663" w:name="einführung-und-vorgeschichte"/>
+    <w:p>
+      <w:pPr>
+        <w:pStyle w:val="Compact"/>
+        <w:numPr>
+          <w:ilvl w:val="0"/>
+          <w:numId w:val="1134"/>
+        </w:numPr>
+      </w:pPr>
+      <w:r>
+        <w:rPr>
+          <w:b/>
+          <w:bCs/>
+        </w:rPr>
+        <w:t xml:space="preserve">Session Owner:</w:t>
+      </w:r>
+      <w:r>
+        <w:t xml:space="preserve"> </w:t>
+      </w:r>
+      <w:hyperlink r:id="rId663">
+        <w:r>
+          <w:rPr>
+            <w:rStyle w:val="Hyperlink"/>
+          </w:rPr>
+          <w:t xml:space="preserve">Simon Dückert</w:t>
+        </w:r>
+      </w:hyperlink>
+      <w:r>
+        <w:t xml:space="preserve">,</w:t>
+      </w:r>
+      <w:r>
+        <w:t xml:space="preserve"> </w:t>
+      </w:r>
+      <w:hyperlink r:id="rId664">
+        <w:r>
+          <w:rPr>
+            <w:rStyle w:val="Hyperlink"/>
+          </w:rPr>
+          <w:t xml:space="preserve">Christian Kaiser</w:t>
+        </w:r>
+      </w:hyperlink>
+    </w:p>
+    <w:p>
+      <w:pPr>
+        <w:pStyle w:val="Compact"/>
+        <w:numPr>
+          <w:ilvl w:val="0"/>
+          <w:numId w:val="1134"/>
+        </w:numPr>
+      </w:pPr>
+      <w:r>
+        <w:rPr>
+          <w:b/>
+          <w:bCs/>
+        </w:rPr>
+        <w:t xml:space="preserve">Material:</w:t>
+      </w:r>
+      <w:r>
+        <w:t xml:space="preserve"> </w:t>
+      </w:r>
+      <w:hyperlink r:id="rId665">
+        <w:r>
+          <w:rPr>
+            <w:rStyle w:val="Hyperlink"/>
+          </w:rPr>
+          <w:t xml:space="preserve">Blog zur CLC-Session Peer Learning groß denken</w:t>
+        </w:r>
+      </w:hyperlink>
+      <w:r>
+        <w:t xml:space="preserve"> </w:t>
+      </w:r>
+      <w:r>
+        <w:t xml:space="preserve">(auch</w:t>
+      </w:r>
+      <w:r>
+        <w:t xml:space="preserve"> </w:t>
+      </w:r>
+      <w:hyperlink r:id="rId666">
+        <w:r>
+          <w:rPr>
+            <w:rStyle w:val="Hyperlink"/>
+          </w:rPr>
+          <w:t xml:space="preserve">als Chatbot</w:t>
+        </w:r>
+      </w:hyperlink>
+      <w:r>
+        <w:t xml:space="preserve"> </w:t>
+      </w:r>
+      <w:r>
+        <w:t xml:space="preserve">verfügbar)</w:t>
+      </w:r>
+    </w:p>
+    <w:p>
+      <w:pPr>
+        <w:pStyle w:val="Compact"/>
+        <w:numPr>
+          <w:ilvl w:val="0"/>
+          <w:numId w:val="1134"/>
+        </w:numPr>
+      </w:pPr>
+      <w:r>
+        <w:rPr>
+          <w:b/>
+          <w:bCs/>
+        </w:rPr>
+        <w:t xml:space="preserve">Transkript:</w:t>
+      </w:r>
+      <w:r>
+        <w:t xml:space="preserve"> </w:t>
+      </w:r>
+      <w:hyperlink r:id="rId667">
+        <w:r>
+          <w:rPr>
+            <w:rStyle w:val="Hyperlink"/>
+          </w:rPr>
+          <w:t xml:space="preserve">4-3-dueckert-kaiser.txt</w:t>
+        </w:r>
+      </w:hyperlink>
+    </w:p>
+    <w:bookmarkStart w:id="668" w:name="einführung-und-vorgeschichte"/>
     <w:p>
       <w:pPr>
         <w:pStyle w:val="Heading3"/>
@@ -37129,7 +37247,7 @@
         <w:pStyle w:val="Compact"/>
         <w:numPr>
           <w:ilvl w:val="0"/>
-          <w:numId w:val="1134"/>
+          <w:numId w:val="1135"/>
         </w:numPr>
       </w:pPr>
       <w:r>
@@ -37141,7 +37259,7 @@
         <w:pStyle w:val="Compact"/>
         <w:numPr>
           <w:ilvl w:val="0"/>
-          <w:numId w:val="1134"/>
+          <w:numId w:val="1135"/>
         </w:numPr>
       </w:pPr>
       <w:r>
@@ -37153,15 +37271,15 @@
         <w:pStyle w:val="Compact"/>
         <w:numPr>
           <w:ilvl w:val="0"/>
-          <w:numId w:val="1134"/>
+          <w:numId w:val="1135"/>
         </w:numPr>
       </w:pPr>
       <w:r>
         <w:t xml:space="preserve">Vorstellung des Peer-Learning-Bots als Custom-GPT</w:t>
       </w:r>
     </w:p>
-    <w:bookmarkEnd w:id="663"/>
-    <w:bookmarkStart w:id="664" w:name="entwicklung-von-peer-learning-formaten"/>
+    <w:bookmarkEnd w:id="668"/>
+    <w:bookmarkStart w:id="669" w:name="entwicklung-von-peer-learning-formaten"/>
     <w:p>
       <w:pPr>
         <w:pStyle w:val="Heading3"/>
@@ -37184,7 +37302,7 @@
         <w:pStyle w:val="Compact"/>
         <w:numPr>
           <w:ilvl w:val="0"/>
-          <w:numId w:val="1135"/>
+          <w:numId w:val="1136"/>
         </w:numPr>
       </w:pPr>
       <w:r>
@@ -37196,7 +37314,7 @@
         <w:pStyle w:val="Compact"/>
         <w:numPr>
           <w:ilvl w:val="0"/>
-          <w:numId w:val="1135"/>
+          <w:numId w:val="1136"/>
         </w:numPr>
       </w:pPr>
       <w:r>
@@ -37208,15 +37326,15 @@
         <w:pStyle w:val="Compact"/>
         <w:numPr>
           <w:ilvl w:val="0"/>
-          <w:numId w:val="1135"/>
+          <w:numId w:val="1136"/>
         </w:numPr>
       </w:pPr>
       <w:r>
         <w:t xml:space="preserve">Definition von Peer-Learning nach Jöran Muuß-Merholz</w:t>
       </w:r>
     </w:p>
-    <w:bookmarkEnd w:id="664"/>
-    <w:bookmarkStart w:id="665" w:name="aktuelle-herausforderungen-und-barrieren"/>
+    <w:bookmarkEnd w:id="669"/>
+    <w:bookmarkStart w:id="670" w:name="aktuelle-herausforderungen-und-barrieren"/>
     <w:p>
       <w:pPr>
         <w:pStyle w:val="Heading3"/>
@@ -37239,7 +37357,7 @@
         <w:pStyle w:val="Compact"/>
         <w:numPr>
           <w:ilvl w:val="0"/>
-          <w:numId w:val="1136"/>
+          <w:numId w:val="1137"/>
         </w:numPr>
       </w:pPr>
       <w:r>
@@ -37251,7 +37369,7 @@
         <w:pStyle w:val="Compact"/>
         <w:numPr>
           <w:ilvl w:val="0"/>
-          <w:numId w:val="1136"/>
+          <w:numId w:val="1137"/>
         </w:numPr>
       </w:pPr>
       <w:r>
@@ -37263,15 +37381,15 @@
         <w:pStyle w:val="Compact"/>
         <w:numPr>
           <w:ilvl w:val="0"/>
-          <w:numId w:val="1136"/>
+          <w:numId w:val="1137"/>
         </w:numPr>
       </w:pPr>
       <w:r>
         <w:t xml:space="preserve">Integration in bestehende Lernsysteme</w:t>
       </w:r>
     </w:p>
-    <w:bookmarkEnd w:id="665"/>
-    <w:bookmarkStart w:id="666" w:name="erfolgsbeispiele-und-best-practices"/>
+    <w:bookmarkEnd w:id="670"/>
+    <w:bookmarkStart w:id="671" w:name="erfolgsbeispiele-und-best-practices"/>
     <w:p>
       <w:pPr>
         <w:pStyle w:val="Heading3"/>
@@ -37294,7 +37412,7 @@
         <w:pStyle w:val="Compact"/>
         <w:numPr>
           <w:ilvl w:val="0"/>
-          <w:numId w:val="1137"/>
+          <w:numId w:val="1138"/>
         </w:numPr>
       </w:pPr>
       <w:r>
@@ -37306,7 +37424,7 @@
         <w:pStyle w:val="Compact"/>
         <w:numPr>
           <w:ilvl w:val="0"/>
-          <w:numId w:val="1137"/>
+          <w:numId w:val="1138"/>
         </w:numPr>
       </w:pPr>
       <w:r>
@@ -37318,15 +37436,15 @@
         <w:pStyle w:val="Compact"/>
         <w:numPr>
           <w:ilvl w:val="0"/>
-          <w:numId w:val="1137"/>
+          <w:numId w:val="1138"/>
         </w:numPr>
       </w:pPr>
       <w:r>
         <w:t xml:space="preserve">LernOS Learning Circles</w:t>
       </w:r>
     </w:p>
-    <w:bookmarkEnd w:id="666"/>
-    <w:bookmarkStart w:id="667" w:name="Xf9ad3a40979e7c02d11118fb3737e080614c481"/>
+    <w:bookmarkEnd w:id="671"/>
+    <w:bookmarkStart w:id="672" w:name="Xf9ad3a40979e7c02d11118fb3737e080614c481"/>
     <w:p>
       <w:pPr>
         <w:pStyle w:val="Heading3"/>
@@ -37349,7 +37467,7 @@
         <w:pStyle w:val="Compact"/>
         <w:numPr>
           <w:ilvl w:val="0"/>
-          <w:numId w:val="1138"/>
+          <w:numId w:val="1139"/>
         </w:numPr>
       </w:pPr>
       <w:r>
@@ -37361,7 +37479,7 @@
         <w:pStyle w:val="Compact"/>
         <w:numPr>
           <w:ilvl w:val="0"/>
-          <w:numId w:val="1138"/>
+          <w:numId w:val="1139"/>
         </w:numPr>
       </w:pPr>
       <w:r>
@@ -37373,15 +37491,15 @@
         <w:pStyle w:val="Compact"/>
         <w:numPr>
           <w:ilvl w:val="0"/>
-          <w:numId w:val="1138"/>
+          <w:numId w:val="1139"/>
         </w:numPr>
       </w:pPr>
       <w:r>
         <w:t xml:space="preserve">Konkrete nächste Schritte</w:t>
       </w:r>
     </w:p>
-    <w:bookmarkEnd w:id="667"/>
-    <w:bookmarkStart w:id="668" w:name="kernaussagen-4"/>
+    <w:bookmarkEnd w:id="672"/>
+    <w:bookmarkStart w:id="673" w:name="kernaussagen-4"/>
     <w:p>
       <w:pPr>
         <w:pStyle w:val="Heading3"/>
@@ -37399,8 +37517,8 @@
         <w:t xml:space="preserve">Kernaussagen</w:t>
       </w:r>
     </w:p>
-    <w:bookmarkEnd w:id="668"/>
-    <w:bookmarkStart w:id="669" w:name="die-evolution-von-peer-learning-formaten"/>
+    <w:bookmarkEnd w:id="673"/>
+    <w:bookmarkStart w:id="674" w:name="die-evolution-von-peer-learning-formaten"/>
     <w:p>
       <w:pPr>
         <w:pStyle w:val="Heading3"/>
@@ -37448,8 +37566,8 @@
         <w:t xml:space="preserve">“Wir haben aufgezeichnet. Ah, juhu. Ja, das tun wir bei uns ganz selten. Also für die, die mich nicht kennen, ich bin der Shaquille. bei der Deutschen Telekom, heute in der Personalentwicklung seit fünf Jahren und bin der Erfinder von Lex. Lex ist die Abkürzung von Learning from Experts oder Lernen von Experten. Und das ist eine Plattform, die es heute gibt innerhalb der Deutschen Telekom, circa 20.000 Mitglieder. Wir bieten an offene Sessions von Mitarbeitenden für Mitarbeitende. Im letzten Jahr hatten wir 6.500 in unserer Liste.”</w:t>
       </w:r>
     </w:p>
-    <w:bookmarkEnd w:id="669"/>
-    <w:bookmarkStart w:id="670" w:name="X0e417c3aa88921304f0284ccf30eb0ad410b413"/>
+    <w:bookmarkEnd w:id="674"/>
+    <w:bookmarkStart w:id="675" w:name="X0e417c3aa88921304f0284ccf30eb0ad410b413"/>
     <w:p>
       <w:pPr>
         <w:pStyle w:val="Heading3"/>
@@ -37497,8 +37615,8 @@
         <w:t xml:space="preserve">“Und das ist eine offene Frage, wahrscheinlich ohne gute Lösung. Und ich denke, da geht es unterm Strich egal, welche Möglichkeit man nutzt, um Vertrauen zu schaffen in alle Richtungen.”</w:t>
       </w:r>
     </w:p>
-    <w:bookmarkEnd w:id="670"/>
-    <w:bookmarkStart w:id="671" w:name="die-messbarkeits-paradoxie"/>
+    <w:bookmarkEnd w:id="675"/>
+    <w:bookmarkStart w:id="676" w:name="die-messbarkeits-paradoxie"/>
     <w:p>
       <w:pPr>
         <w:pStyle w:val="Heading3"/>
@@ -37534,8 +37652,8 @@
         <w:t xml:space="preserve">“Genau, richtig. Also da ist, denke ich, Vertrauen wieder das richtige Wort. Warum vertrauen eigentlich alle darauf, dass der Besuch eines Classroom-Trainings unmittelbar zur Verbesserung des Outcomes, der Performance im Job oder was auch immer führt? Warum auch immer das Vertrauen da ist, aber es scheint da zu sein.”</w:t>
       </w:r>
     </w:p>
-    <w:bookmarkEnd w:id="671"/>
-    <w:bookmarkStart w:id="672" w:name="storytelling-als-erfolgsfaktor"/>
+    <w:bookmarkEnd w:id="676"/>
+    <w:bookmarkStart w:id="677" w:name="storytelling-als-erfolgsfaktor"/>
     <w:p>
       <w:pPr>
         <w:pStyle w:val="Heading3"/>
@@ -37571,8 +37689,8 @@
         <w:t xml:space="preserve">“Naja, mein Geheimrezept des Storytelling habe ich dir ja schon verraten. Wir machen sehr nah an dem Konzept der LernOS-Idee auch die übergreifenden Boxen-Stops. Und es ist für mich immer wieder berührend, wenn mittelalte Menschen sagen, ich habe wegen dem Lernzeitel mein Leben verändert.”</w:t>
       </w:r>
     </w:p>
-    <w:bookmarkEnd w:id="672"/>
-    <w:bookmarkStart w:id="673" w:name="X4d22e755104232e54dbe378a6203324f0848d20"/>
+    <w:bookmarkEnd w:id="677"/>
+    <w:bookmarkStart w:id="678" w:name="X4d22e755104232e54dbe378a6203324f0848d20"/>
     <w:p>
       <w:pPr>
         <w:pStyle w:val="Heading3"/>
@@ -37608,8 +37726,8 @@
         <w:t xml:space="preserve">“Unsere Inhalte finden sich mittlerweile seit kurzem auch im offiziellen Lerntool der Deutschen Telekom wieder. Das heißt, mehr oder weniger alles an einer Stelle.”</w:t>
       </w:r>
     </w:p>
-    <w:bookmarkEnd w:id="673"/>
-    <w:bookmarkStart w:id="674" w:name="die-bedeutung-arbeitsplatznaher-themen"/>
+    <w:bookmarkEnd w:id="678"/>
+    <w:bookmarkStart w:id="679" w:name="die-bedeutung-arbeitsplatznaher-themen"/>
     <w:p>
       <w:pPr>
         <w:pStyle w:val="Heading3"/>
@@ -37645,8 +37763,8 @@
         <w:t xml:space="preserve">“Ich glaube, dass es sinnvoll ist, und das probieren wir ja auch schon, aber wir haben mit den Leitfäden natürlich Grundlagen geschaffen für relativ generische Themen. Change Management, Podcasting lernen, Sketchnoten lernen, E-Portfolio bauen, Content Curation. Das sind ja alles Themen, die ganz viele umtreiben, aber im Arbeitsalltag dann manchmal nicht anknüpfen gleich. Und ich glaube, wir müssen halt Themen schaffen, wo sich Lernreisen lohnen, wo du tatsächlich ein Arbeitsalltagsproblem hast.”</w:t>
       </w:r>
     </w:p>
-    <w:bookmarkEnd w:id="674"/>
-    <w:bookmarkStart w:id="675" w:name="technische-einfachheit-als-erfolgsfaktor"/>
+    <w:bookmarkEnd w:id="679"/>
+    <w:bookmarkStart w:id="680" w:name="technische-einfachheit-als-erfolgsfaktor"/>
     <w:p>
       <w:pPr>
         <w:pStyle w:val="Heading3"/>
@@ -37682,8 +37800,8 @@
         <w:t xml:space="preserve">“Und wenn jemand eine Session anbieten will, drückt er auf Plus, trägt seinen Titel ein, trägt seine Kurzbeschreibung ein, schmeißt seinen Teams-Link da rein und dann ist das im Kalender.”</w:t>
       </w:r>
     </w:p>
-    <w:bookmarkEnd w:id="675"/>
-    <w:bookmarkStart w:id="676" w:name="das-henne-ei-problem-der-bekanntheit"/>
+    <w:bookmarkEnd w:id="680"/>
+    <w:bookmarkStart w:id="681" w:name="das-henne-ei-problem-der-bekanntheit"/>
     <w:p>
       <w:pPr>
         <w:pStyle w:val="Heading3"/>
@@ -37719,8 +37837,8 @@
         <w:t xml:space="preserve">“Und mein wirkliches Problem ist, dass sich einfach niemand eingeladen fühlt, weil ich dieses Henne-Ei-Problem kenne, dass ganz viele nicht wissen, was es ist. Und weil sie nicht wissen, was es ist, kommen, stell dir vor, im März kam eine Steuerbehörterin und hat einfach missverstanden.”</w:t>
       </w:r>
     </w:p>
-    <w:bookmarkEnd w:id="676"/>
-    <w:bookmarkStart w:id="677" w:name="räume-schaffen-statt-nur-predigen"/>
+    <w:bookmarkEnd w:id="681"/>
+    <w:bookmarkStart w:id="682" w:name="räume-schaffen-statt-nur-predigen"/>
     <w:p>
       <w:pPr>
         <w:pStyle w:val="Heading3"/>
@@ -37756,8 +37874,8 @@
         <w:t xml:space="preserve">“Und da waren wir zur Quintessenz gekommen, nicht nur die Aufklärung, also immer wieder predigen, wir ziehen uns in Talar über, sondern auch Räume schaffen. Und das hatten wir vor zwei Jahren auch schon mal. Crafting Rooms war damals das Motto von der LOSCON. Aber das hatte ich dann auch nochmal definiert. Und da haben dann die Führungskräfte dann auch gesagt, ja, wir müssen Raum schaffen für Sollen und Dürfen. Ihr sollt und ihr dürft.”</w:t>
       </w:r>
     </w:p>
-    <w:bookmarkEnd w:id="677"/>
-    <w:bookmarkStart w:id="678" w:name="Xfa876fcdfb7da56b1902fe27e238566362e6a1d"/>
+    <w:bookmarkEnd w:id="682"/>
+    <w:bookmarkStart w:id="683" w:name="Xfa876fcdfb7da56b1902fe27e238566362e6a1d"/>
     <w:p>
       <w:pPr>
         <w:pStyle w:val="Heading3"/>
@@ -37775,8 +37893,8 @@
         <w:t xml:space="preserve">Handlungsempfehlungen und Call to Actions</w:t>
       </w:r>
     </w:p>
-    <w:bookmarkEnd w:id="678"/>
-    <w:bookmarkStart w:id="679" w:name="monatliche-meetups-etablieren"/>
+    <w:bookmarkEnd w:id="683"/>
+    <w:bookmarkStart w:id="684" w:name="monatliche-meetups-etablieren"/>
     <w:p>
       <w:pPr>
         <w:pStyle w:val="Heading3"/>
@@ -37814,8 +37932,8 @@
         <w:t xml:space="preserve">Die Community soll regelmäßige Austauschmöglichkeiten schaffen, um kontinuierlich an der Verbreitung von Peer-Learning zu arbeiten.</w:t>
       </w:r>
     </w:p>
-    <w:bookmarkEnd w:id="679"/>
-    <w:bookmarkStart w:id="680" w:name="aktive-teilnahme-an-der-lernos-community"/>
+    <w:bookmarkEnd w:id="684"/>
+    <w:bookmarkStart w:id="685" w:name="aktive-teilnahme-an-der-lernos-community"/>
     <w:p>
       <w:pPr>
         <w:pStyle w:val="Heading3"/>
@@ -37853,8 +37971,8 @@
         <w:t xml:space="preserve">Konkrete Termine und Möglichkeiten zur Beteiligung wurden genannt, um die Community zu stärken.</w:t>
       </w:r>
     </w:p>
-    <w:bookmarkEnd w:id="680"/>
-    <w:bookmarkStart w:id="681" w:name="Xf9a43c029adcd7a1eb2546b851e4e23435b41c5"/>
+    <w:bookmarkEnd w:id="685"/>
+    <w:bookmarkStart w:id="686" w:name="Xf9a43c029adcd7a1eb2546b851e4e23435b41c5"/>
     <w:p>
       <w:pPr>
         <w:pStyle w:val="Heading3"/>
@@ -37884,8 +38002,8 @@
         <w:t xml:space="preserve">“Also wer da Bock hat, auf der LinkedIn-Seite LernOS gibt es mittlerweile auch ein Newsletter, da kann man sich eintragen. Wir werden aber auch in Nachkommunikation jetzt von der Loscon einmal da einen Link rumschicken, wo man sich anmelden kann.”</w:t>
       </w:r>
     </w:p>
-    <w:bookmarkEnd w:id="681"/>
-    <w:bookmarkStart w:id="682" w:name="experimentierbereitschaft-fördern"/>
+    <w:bookmarkEnd w:id="686"/>
+    <w:bookmarkStart w:id="687" w:name="experimentierbereitschaft-fördern"/>
     <w:p>
       <w:pPr>
         <w:pStyle w:val="Heading3"/>
@@ -37923,8 +38041,8 @@
         <w:t xml:space="preserve">Die Teilnehmenden wurden ermutigt, selbst Experimente zu wagen und von erfolgreichen Beispielen zu lernen.</w:t>
       </w:r>
     </w:p>
-    <w:bookmarkEnd w:id="682"/>
-    <w:bookmarkStart w:id="683" w:name="peer-learning-bot-nutzen"/>
+    <w:bookmarkEnd w:id="687"/>
+    <w:bookmarkStart w:id="688" w:name="peer-learning-bot-nutzen"/>
     <w:p>
       <w:pPr>
         <w:pStyle w:val="Heading3"/>
@@ -37950,8 +38068,8 @@
         <w:t xml:space="preserve">Der entwickelte Custom-GPT mit allen Session-Transkripten wurde als Ressource zur Verfügung gestellt, um die Vergangenheit zu erschließen und Input zu erhalten.</w:t>
       </w:r>
     </w:p>
-    <w:bookmarkEnd w:id="683"/>
-    <w:bookmarkStart w:id="684" w:name="übergreifende-zusammenarbeit-stärken"/>
+    <w:bookmarkEnd w:id="688"/>
+    <w:bookmarkStart w:id="689" w:name="übergreifende-zusammenarbeit-stärken"/>
     <w:p>
       <w:pPr>
         <w:pStyle w:val="Heading3"/>
@@ -37977,8 +38095,8 @@
         <w:t xml:space="preserve">Die Idee einer Peer-Learning-Allianz wurde wieder aufgegriffen, auch wenn sie bisher nicht umgesetzt wurde. Die Bereitschaft zur unternehmensübergreifenden Zusammenarbeit wurde betont.</w:t>
       </w:r>
     </w:p>
-    <w:bookmarkEnd w:id="684"/>
-    <w:bookmarkStart w:id="685" w:name="X2a1f7a20c5e8e7802ed245cc9c676a1d97226ba"/>
+    <w:bookmarkEnd w:id="689"/>
+    <w:bookmarkStart w:id="690" w:name="X2a1f7a20c5e8e7802ed245cc9c676a1d97226ba"/>
     <w:p>
       <w:pPr>
         <w:pStyle w:val="Heading3"/>
@@ -38034,9 +38152,9 @@
         <w:t xml:space="preserve">Die Session endete mit der klaren Botschaft, dass Peer-Learning nur durch gemeinsame Anstrengungen und kontinuierliche Experimentierfreude in Organisationen etabliert werden kann. Die verschiedenen Erfolgsbeispiele zeigen, dass es möglich ist, aber individueller Mut und organisatorische Unterstützung gleichermaßen erforderlich sind.</w:t>
       </w:r>
     </w:p>
-    <w:bookmarkEnd w:id="685"/>
-    <w:bookmarkEnd w:id="686"/>
-    <w:bookmarkStart w:id="706" w:name="X95d7a4297fefbc9de80a87334bf1aa4d76cc2be"/>
+    <w:bookmarkEnd w:id="690"/>
+    <w:bookmarkEnd w:id="691"/>
+    <w:bookmarkStart w:id="711" w:name="X95d7a4297fefbc9de80a87334bf1aa4d76cc2be"/>
     <w:p>
       <w:pPr>
         <w:pStyle w:val="Heading2"/>
@@ -38074,7 +38192,7 @@
         <w:t xml:space="preserve">In diesem Podcast diskutieren Tobias Gerndt (EnBW) und Oliver Grobs (SAP) gemeinsam mit dem Publikum auf der LernOS Convention (LosCon) in Nürnberg die zentrale Frage: Wie können Unternehmen ihre Mitarbeitenden dazu motivieren, ihr Wissen zu teilen? Die Diskussion beleuchtet die Herausforderungen beim Übergang vom reinen Lernen hin zum aktiven Wissensaustausch und stellt praktische Ansätze vor, wie Unternehmen eine Kultur des Teilens etablieren können.</w:t>
       </w:r>
     </w:p>
-    <w:bookmarkStart w:id="687" w:name="einführung-und-problemstellung-1"/>
+    <w:bookmarkStart w:id="692" w:name="einführung-und-problemstellung-1"/>
     <w:p>
       <w:pPr>
         <w:pStyle w:val="Heading3"/>
@@ -38097,7 +38215,7 @@
         <w:pStyle w:val="Compact"/>
         <w:numPr>
           <w:ilvl w:val="0"/>
-          <w:numId w:val="1139"/>
+          <w:numId w:val="1140"/>
         </w:numPr>
       </w:pPr>
       <w:r>
@@ -38109,7 +38227,7 @@
         <w:pStyle w:val="Compact"/>
         <w:numPr>
           <w:ilvl w:val="0"/>
-          <w:numId w:val="1139"/>
+          <w:numId w:val="1140"/>
         </w:numPr>
       </w:pPr>
       <w:r>
@@ -38127,15 +38245,15 @@
         <w:pStyle w:val="Compact"/>
         <w:numPr>
           <w:ilvl w:val="0"/>
-          <w:numId w:val="1139"/>
+          <w:numId w:val="1140"/>
         </w:numPr>
       </w:pPr>
       <w:r>
         <w:t xml:space="preserve">Übergang von der Lernbereitschaft zur Teilungsbereitschaft</w:t>
       </w:r>
     </w:p>
-    <w:bookmarkEnd w:id="687"/>
-    <w:bookmarkStart w:id="688" w:name="X90f202959eb8c1babf876d3a2b11b073135ca45"/>
+    <w:bookmarkEnd w:id="692"/>
+    <w:bookmarkStart w:id="693" w:name="X90f202959eb8c1babf876d3a2b11b073135ca45"/>
     <w:p>
       <w:pPr>
         <w:pStyle w:val="Heading3"/>
@@ -38158,7 +38276,7 @@
         <w:pStyle w:val="Compact"/>
         <w:numPr>
           <w:ilvl w:val="0"/>
-          <w:numId w:val="1140"/>
+          <w:numId w:val="1141"/>
         </w:numPr>
       </w:pPr>
       <w:r>
@@ -38176,7 +38294,7 @@
         <w:pStyle w:val="Compact"/>
         <w:numPr>
           <w:ilvl w:val="0"/>
-          <w:numId w:val="1140"/>
+          <w:numId w:val="1141"/>
         </w:numPr>
       </w:pPr>
       <w:r>
@@ -38188,15 +38306,15 @@
         <w:pStyle w:val="Compact"/>
         <w:numPr>
           <w:ilvl w:val="0"/>
-          <w:numId w:val="1140"/>
+          <w:numId w:val="1141"/>
         </w:numPr>
       </w:pPr>
       <w:r>
         <w:t xml:space="preserve">Die Rolle von Führungskräften</w:t>
       </w:r>
     </w:p>
-    <w:bookmarkEnd w:id="688"/>
-    <w:bookmarkStart w:id="689" w:name="praktische-lösungsansätze"/>
+    <w:bookmarkEnd w:id="693"/>
+    <w:bookmarkStart w:id="694" w:name="praktische-lösungsansätze"/>
     <w:p>
       <w:pPr>
         <w:pStyle w:val="Heading3"/>
@@ -38219,7 +38337,7 @@
         <w:pStyle w:val="Compact"/>
         <w:numPr>
           <w:ilvl w:val="0"/>
-          <w:numId w:val="1141"/>
+          <w:numId w:val="1142"/>
         </w:numPr>
       </w:pPr>
       <w:r>
@@ -38231,7 +38349,7 @@
         <w:pStyle w:val="Compact"/>
         <w:numPr>
           <w:ilvl w:val="0"/>
-          <w:numId w:val="1141"/>
+          <w:numId w:val="1142"/>
         </w:numPr>
       </w:pPr>
       <w:r>
@@ -38243,15 +38361,15 @@
         <w:pStyle w:val="Compact"/>
         <w:numPr>
           <w:ilvl w:val="0"/>
-          <w:numId w:val="1141"/>
+          <w:numId w:val="1142"/>
         </w:numPr>
       </w:pPr>
       <w:r>
         <w:t xml:space="preserve">Community-Building und direkte Ansprache</w:t>
       </w:r>
     </w:p>
-    <w:bookmarkEnd w:id="689"/>
-    <w:bookmarkStart w:id="690" w:name="diskussion-mit-dem-publikum"/>
+    <w:bookmarkEnd w:id="694"/>
+    <w:bookmarkStart w:id="695" w:name="diskussion-mit-dem-publikum"/>
     <w:p>
       <w:pPr>
         <w:pStyle w:val="Heading3"/>
@@ -38274,7 +38392,7 @@
         <w:pStyle w:val="Compact"/>
         <w:numPr>
           <w:ilvl w:val="0"/>
-          <w:numId w:val="1142"/>
+          <w:numId w:val="1143"/>
         </w:numPr>
       </w:pPr>
       <w:r>
@@ -38286,7 +38404,7 @@
         <w:pStyle w:val="Compact"/>
         <w:numPr>
           <w:ilvl w:val="0"/>
-          <w:numId w:val="1142"/>
+          <w:numId w:val="1143"/>
         </w:numPr>
       </w:pPr>
       <w:r>
@@ -38298,15 +38416,15 @@
         <w:pStyle w:val="Compact"/>
         <w:numPr>
           <w:ilvl w:val="0"/>
-          <w:numId w:val="1142"/>
+          <w:numId w:val="1143"/>
         </w:numPr>
       </w:pPr>
       <w:r>
         <w:t xml:space="preserve">Mehrwert des Wissensteilens</w:t>
       </w:r>
     </w:p>
-    <w:bookmarkEnd w:id="690"/>
-    <w:bookmarkStart w:id="691" w:name="kernaussagen-5"/>
+    <w:bookmarkEnd w:id="695"/>
+    <w:bookmarkStart w:id="696" w:name="kernaussagen-5"/>
     <w:p>
       <w:pPr>
         <w:pStyle w:val="Heading3"/>
@@ -38324,8 +38442,8 @@
         <w:t xml:space="preserve">Kernaussagen</w:t>
       </w:r>
     </w:p>
-    <w:bookmarkEnd w:id="691"/>
-    <w:bookmarkStart w:id="692" w:name="X7efad9515a771b6e37b153f07dce0c65f6876e6"/>
+    <w:bookmarkEnd w:id="696"/>
+    <w:bookmarkStart w:id="697" w:name="X7efad9515a771b6e37b153f07dce0c65f6876e6"/>
     <w:p>
       <w:pPr>
         <w:pStyle w:val="Heading3"/>
@@ -38363,8 +38481,8 @@
         <w:t xml:space="preserve">Tobias Gerndt identifiziert eine zweistufige Herausforderung: Während viele Unternehmen bereits erfolgreich Lernformate etabliert haben, bleibt die Bereitschaft zum Wissensaustausch oft gering. Das traditionelle Denkmuster, Wissen als persönlichen Schutz vor Kündigung zu betrachten, stellt dabei ein zentrales Hindernis dar.</w:t>
       </w:r>
     </w:p>
-    <w:bookmarkEnd w:id="692"/>
-    <w:bookmarkStart w:id="693" w:name="X8deb089c6e7ca7d2126e86e9e03ad0eb6654651"/>
+    <w:bookmarkEnd w:id="697"/>
+    <w:bookmarkStart w:id="698" w:name="X8deb089c6e7ca7d2126e86e9e03ad0eb6654651"/>
     <w:p>
       <w:pPr>
         <w:pStyle w:val="Heading3"/>
@@ -38402,8 +38520,8 @@
         <w:t xml:space="preserve">Oliver Grobs argumentiert, dass Wissensteilung paradoxerweise zu mehr persönlichem Wissen führt. Durch das Erklären und Diskutieren entstehen neue Erkenntnisse und Freiräume für weiteres Lernen. Dieser Multiplikationseffekt wird jedoch oft übersehen.</w:t>
       </w:r>
     </w:p>
-    <w:bookmarkEnd w:id="693"/>
-    <w:bookmarkStart w:id="694" w:name="X75958de288491ab3d0cfb7a7f427949a40469ff"/>
+    <w:bookmarkEnd w:id="698"/>
+    <w:bookmarkStart w:id="699" w:name="X75958de288491ab3d0cfb7a7f427949a40469ff"/>
     <w:p>
       <w:pPr>
         <w:pStyle w:val="Heading3"/>
@@ -38441,8 +38559,8 @@
         <w:t xml:space="preserve">Das Erklären von Wissen führt zu tieferem Verständnis beim Erklärenden selbst. Dieser Lerneffekt durch Lehren wird als wichtiger Motivationsfaktor für Wissensteilung identifiziert.</w:t>
       </w:r>
     </w:p>
-    <w:bookmarkEnd w:id="694"/>
-    <w:bookmarkStart w:id="695" w:name="X534879566a2595072288a3cdc21a571fbc6769d"/>
+    <w:bookmarkEnd w:id="699"/>
+    <w:bookmarkStart w:id="700" w:name="X534879566a2595072288a3cdc21a571fbc6769d"/>
     <w:p>
       <w:pPr>
         <w:pStyle w:val="Heading3"/>
@@ -38480,8 +38598,8 @@
         <w:t xml:space="preserve">Die SAP-Erfahrung zeigt, dass Wissensteilung als etablierte Unternehmenskultur funktionieren kann, wenn sie als gegenseitiger Austausch verstanden wird. Die Teilenden profitieren gleichzeitig als Empfänger von Wissen anderer.</w:t>
       </w:r>
     </w:p>
-    <w:bookmarkEnd w:id="695"/>
-    <w:bookmarkStart w:id="696" w:name="die-rolle-von-führungskräften"/>
+    <w:bookmarkEnd w:id="700"/>
+    <w:bookmarkStart w:id="701" w:name="die-rolle-von-führungskräften"/>
     <w:p>
       <w:pPr>
         <w:pStyle w:val="Heading3"/>
@@ -38519,8 +38637,8 @@
         <w:t xml:space="preserve">Die Anwesenheit von Führungskräften in Wissensaustausch-Formaten kann sowohl förderlich als auch hinderlich sein, abhängig von der individuellen Führungskultur und Teamdynamik.</w:t>
       </w:r>
     </w:p>
-    <w:bookmarkEnd w:id="696"/>
-    <w:bookmarkStart w:id="697" w:name="Xad720f006c32a4884b80e1d46431543d7ad1d67"/>
+    <w:bookmarkEnd w:id="701"/>
+    <w:bookmarkStart w:id="702" w:name="Xad720f006c32a4884b80e1d46431543d7ad1d67"/>
     <w:p>
       <w:pPr>
         <w:pStyle w:val="Heading3"/>
@@ -38558,8 +38676,8 @@
         <w:t xml:space="preserve">Die Identifikation und Entwicklung von Multiplikatoren wird als essentiell für die Verbreitung einer Teilungskultur erkannt. Diese Personen fungieren als Brücken zwischen verschiedenen Organisationseinheiten und Hierarchieebenen.</w:t>
       </w:r>
     </w:p>
-    <w:bookmarkEnd w:id="697"/>
-    <w:bookmarkStart w:id="698" w:name="zertifizierung-als-motivationsinstrument"/>
+    <w:bookmarkEnd w:id="702"/>
+    <w:bookmarkStart w:id="703" w:name="zertifizierung-als-motivationsinstrument"/>
     <w:p>
       <w:pPr>
         <w:pStyle w:val="Heading3"/>
@@ -38597,8 +38715,8 @@
         <w:t xml:space="preserve">Ein strukturiertes Zertifizierungsprogramm kann Menschen schrittweise vom Lernen zum Lehren führen. Die EnBW-Erfahrung zeigt, wie durch gestufte Zertifizierungen (Basic, Advanced, Expert, Engineer) eine Lernreise gestaltet werden kann, die letztendlich zur Wissensteilung motiviert.</w:t>
       </w:r>
     </w:p>
-    <w:bookmarkEnd w:id="698"/>
-    <w:bookmarkStart w:id="699" w:name="der-mehrwert-muss-transparent-werden"/>
+    <w:bookmarkEnd w:id="703"/>
+    <w:bookmarkStart w:id="704" w:name="der-mehrwert-muss-transparent-werden"/>
     <w:p>
       <w:pPr>
         <w:pStyle w:val="Heading3"/>
@@ -38636,8 +38754,8 @@
         <w:t xml:space="preserve">Die mathematische Logik des Wissens - es ist das Einzige, was durch Teilung vermehrt wird - muss den Mitarbeitenden bewusst gemacht werden. Der persönliche Mehrwert durch Wissensteilung muss klar kommuniziert werden.</w:t>
       </w:r>
     </w:p>
-    <w:bookmarkEnd w:id="699"/>
-    <w:bookmarkStart w:id="700" w:name="Xb8242b7f0ee188a027111e82493b4821cd3b7f5"/>
+    <w:bookmarkEnd w:id="704"/>
+    <w:bookmarkStart w:id="705" w:name="Xb8242b7f0ee188a027111e82493b4821cd3b7f5"/>
     <w:p>
       <w:pPr>
         <w:pStyle w:val="Heading3"/>
@@ -38675,8 +38793,8 @@
         <w:t xml:space="preserve">Persönliche, direkte Ansprache erweist sich als effektives Mittel, um passive Teilnehmer zu aktivieren. Diese Methode ist jedoch nicht skalierbar für große Organisationen.</w:t>
       </w:r>
     </w:p>
-    <w:bookmarkEnd w:id="700"/>
-    <w:bookmarkStart w:id="701" w:name="die-90-10-regel-in-communities"/>
+    <w:bookmarkEnd w:id="705"/>
+    <w:bookmarkStart w:id="706" w:name="die-90-10-regel-in-communities"/>
     <w:p>
       <w:pPr>
         <w:pStyle w:val="Heading3"/>
@@ -38714,8 +38832,8 @@
         <w:t xml:space="preserve">Die typische Verteilung in Communities zeigt, dass nur ein kleiner Prozentsatz aktiv beiträgt, während die Mehrheit passiv konsumiert. Diese Erkenntnis ist wichtig für realistische Erwartungen und gezielte Aktivierungsmaßnahmen.</w:t>
       </w:r>
     </w:p>
-    <w:bookmarkEnd w:id="701"/>
-    <w:bookmarkStart w:id="702" w:name="handlungsempfehlungen-9"/>
+    <w:bookmarkEnd w:id="706"/>
+    <w:bookmarkStart w:id="707" w:name="handlungsempfehlungen-9"/>
     <w:p>
       <w:pPr>
         <w:pStyle w:val="Heading3"/>
@@ -38733,8 +38851,8 @@
         <w:t xml:space="preserve">Handlungsempfehlungen</w:t>
       </w:r>
     </w:p>
-    <w:bookmarkEnd w:id="702"/>
-    <w:bookmarkStart w:id="703" w:name="für-unternehmen-und-führungskräfte-1"/>
+    <w:bookmarkEnd w:id="707"/>
+    <w:bookmarkStart w:id="708" w:name="für-unternehmen-und-führungskräfte-1"/>
     <w:p>
       <w:pPr>
         <w:pStyle w:val="Heading3"/>
@@ -38757,7 +38875,7 @@
         <w:pStyle w:val="Compact"/>
         <w:numPr>
           <w:ilvl w:val="0"/>
-          <w:numId w:val="1143"/>
+          <w:numId w:val="1144"/>
         </w:numPr>
       </w:pPr>
       <w:r>
@@ -38776,7 +38894,7 @@
         <w:pStyle w:val="Compact"/>
         <w:numPr>
           <w:ilvl w:val="0"/>
-          <w:numId w:val="1143"/>
+          <w:numId w:val="1144"/>
         </w:numPr>
       </w:pPr>
       <w:r>
@@ -38795,7 +38913,7 @@
         <w:pStyle w:val="Compact"/>
         <w:numPr>
           <w:ilvl w:val="0"/>
-          <w:numId w:val="1143"/>
+          <w:numId w:val="1144"/>
         </w:numPr>
       </w:pPr>
       <w:r>
@@ -38814,7 +38932,7 @@
         <w:pStyle w:val="Compact"/>
         <w:numPr>
           <w:ilvl w:val="0"/>
-          <w:numId w:val="1143"/>
+          <w:numId w:val="1144"/>
         </w:numPr>
       </w:pPr>
       <w:r>
@@ -38833,7 +38951,7 @@
         <w:pStyle w:val="Compact"/>
         <w:numPr>
           <w:ilvl w:val="0"/>
-          <w:numId w:val="1143"/>
+          <w:numId w:val="1144"/>
         </w:numPr>
       </w:pPr>
       <w:r>
@@ -38847,8 +38965,8 @@
         <w:t xml:space="preserve">: Nutzen Sie Sprechstunden, virtuelle Kaffeerunden und Community-Plattformen für unterschiedliche Teilungsbedarfe</w:t>
       </w:r>
     </w:p>
-    <w:bookmarkEnd w:id="703"/>
-    <w:bookmarkStart w:id="704" w:name="für-wissensarbeiter"/>
+    <w:bookmarkEnd w:id="708"/>
+    <w:bookmarkStart w:id="709" w:name="für-wissensarbeiter"/>
     <w:p>
       <w:pPr>
         <w:pStyle w:val="Heading3"/>
@@ -38871,7 +38989,7 @@
         <w:pStyle w:val="Compact"/>
         <w:numPr>
           <w:ilvl w:val="0"/>
-          <w:numId w:val="1144"/>
+          <w:numId w:val="1145"/>
         </w:numPr>
       </w:pPr>
       <w:r>
@@ -38902,7 +39020,7 @@
         <w:pStyle w:val="Compact"/>
         <w:numPr>
           <w:ilvl w:val="0"/>
-          <w:numId w:val="1144"/>
+          <w:numId w:val="1145"/>
         </w:numPr>
       </w:pPr>
       <w:r>
@@ -38921,7 +39039,7 @@
         <w:pStyle w:val="Compact"/>
         <w:numPr>
           <w:ilvl w:val="0"/>
-          <w:numId w:val="1144"/>
+          <w:numId w:val="1145"/>
         </w:numPr>
       </w:pPr>
       <w:r>
@@ -38940,7 +39058,7 @@
         <w:pStyle w:val="Compact"/>
         <w:numPr>
           <w:ilvl w:val="0"/>
-          <w:numId w:val="1144"/>
+          <w:numId w:val="1145"/>
         </w:numPr>
       </w:pPr>
       <w:r>
@@ -38959,7 +39077,7 @@
         <w:pStyle w:val="Compact"/>
         <w:numPr>
           <w:ilvl w:val="0"/>
-          <w:numId w:val="1144"/>
+          <w:numId w:val="1145"/>
         </w:numPr>
       </w:pPr>
       <w:r>
@@ -38973,8 +39091,8 @@
         <w:t xml:space="preserve">: Teilen Sie auch unvollständiges Wissen und Erfahrungen mit Fehlern</w:t>
       </w:r>
     </w:p>
-    <w:bookmarkEnd w:id="704"/>
-    <w:bookmarkStart w:id="705" w:name="für-community-manager-1"/>
+    <w:bookmarkEnd w:id="709"/>
+    <w:bookmarkStart w:id="710" w:name="für-community-manager-1"/>
     <w:p>
       <w:pPr>
         <w:pStyle w:val="Heading3"/>
@@ -38997,7 +39115,7 @@
         <w:pStyle w:val="Compact"/>
         <w:numPr>
           <w:ilvl w:val="0"/>
-          <w:numId w:val="1145"/>
+          <w:numId w:val="1146"/>
         </w:numPr>
       </w:pPr>
       <w:r>
@@ -39016,7 +39134,7 @@
         <w:pStyle w:val="Compact"/>
         <w:numPr>
           <w:ilvl w:val="0"/>
-          <w:numId w:val="1145"/>
+          <w:numId w:val="1146"/>
         </w:numPr>
       </w:pPr>
       <w:r>
@@ -39035,7 +39153,7 @@
         <w:pStyle w:val="Compact"/>
         <w:numPr>
           <w:ilvl w:val="0"/>
-          <w:numId w:val="1145"/>
+          <w:numId w:val="1146"/>
         </w:numPr>
       </w:pPr>
       <w:r>
@@ -39054,7 +39172,7 @@
         <w:pStyle w:val="Compact"/>
         <w:numPr>
           <w:ilvl w:val="0"/>
-          <w:numId w:val="1145"/>
+          <w:numId w:val="1146"/>
         </w:numPr>
       </w:pPr>
       <w:r>
@@ -39086,10 +39204,10 @@
         <w:t xml:space="preserve">- diese mathematische Wahrheit sollte zur Grundlage einer neuen Unternehmenskultur werden, in der Sharing is Caring nicht nur ein Slogan, sondern gelebte Realität ist.</w:t>
       </w:r>
     </w:p>
-    <w:bookmarkEnd w:id="705"/>
-    <w:bookmarkEnd w:id="706"/>
-    <w:bookmarkEnd w:id="707"/>
-    <w:bookmarkStart w:id="710" w:name="anhang"/>
+    <w:bookmarkEnd w:id="710"/>
+    <w:bookmarkEnd w:id="711"/>
+    <w:bookmarkEnd w:id="712"/>
+    <w:bookmarkStart w:id="715" w:name="anhang"/>
     <w:p>
       <w:pPr>
         <w:pStyle w:val="Heading1"/>
@@ -39107,7 +39225,7 @@
         <w:t xml:space="preserve">Anhang</w:t>
       </w:r>
     </w:p>
-    <w:bookmarkStart w:id="709" w:name="danksagung"/>
+    <w:bookmarkStart w:id="714" w:name="danksagung"/>
     <w:p>
       <w:pPr>
         <w:pStyle w:val="Heading2"/>
@@ -39138,7 +39256,7 @@
         <w:pStyle w:val="Compact"/>
         <w:numPr>
           <w:ilvl w:val="0"/>
-          <w:numId w:val="1146"/>
+          <w:numId w:val="1147"/>
         </w:numPr>
       </w:pPr>
       <w:r>
@@ -39160,7 +39278,7 @@
         <w:pStyle w:val="Compact"/>
         <w:numPr>
           <w:ilvl w:val="0"/>
-          <w:numId w:val="1146"/>
+          <w:numId w:val="1147"/>
         </w:numPr>
       </w:pPr>
       <w:r>
@@ -39182,7 +39300,7 @@
         <w:pStyle w:val="Compact"/>
         <w:numPr>
           <w:ilvl w:val="0"/>
-          <w:numId w:val="1146"/>
+          <w:numId w:val="1147"/>
         </w:numPr>
       </w:pPr>
       <w:r>
@@ -39204,7 +39322,7 @@
         <w:pStyle w:val="Compact"/>
         <w:numPr>
           <w:ilvl w:val="0"/>
-          <w:numId w:val="1146"/>
+          <w:numId w:val="1147"/>
         </w:numPr>
       </w:pPr>
       <w:r>
@@ -39226,7 +39344,7 @@
         <w:pStyle w:val="Compact"/>
         <w:numPr>
           <w:ilvl w:val="0"/>
-          <w:numId w:val="1146"/>
+          <w:numId w:val="1147"/>
         </w:numPr>
       </w:pPr>
       <w:r>
@@ -39248,7 +39366,7 @@
         <w:pStyle w:val="Compact"/>
         <w:numPr>
           <w:ilvl w:val="0"/>
-          <w:numId w:val="1146"/>
+          <w:numId w:val="1147"/>
         </w:numPr>
       </w:pPr>
       <w:r>
@@ -39270,7 +39388,7 @@
         <w:pStyle w:val="Compact"/>
         <w:numPr>
           <w:ilvl w:val="0"/>
-          <w:numId w:val="1146"/>
+          <w:numId w:val="1147"/>
         </w:numPr>
       </w:pPr>
       <w:r>
@@ -39292,7 +39410,7 @@
         <w:pStyle w:val="Compact"/>
         <w:numPr>
           <w:ilvl w:val="0"/>
-          <w:numId w:val="1146"/>
+          <w:numId w:val="1147"/>
         </w:numPr>
       </w:pPr>
       <w:r>
@@ -39314,7 +39432,7 @@
         <w:pStyle w:val="Compact"/>
         <w:numPr>
           <w:ilvl w:val="0"/>
-          <w:numId w:val="1146"/>
+          <w:numId w:val="1147"/>
         </w:numPr>
       </w:pPr>
       <w:r>
@@ -39336,7 +39454,7 @@
         <w:pStyle w:val="Compact"/>
         <w:numPr>
           <w:ilvl w:val="0"/>
-          <w:numId w:val="1146"/>
+          <w:numId w:val="1147"/>
         </w:numPr>
       </w:pPr>
       <w:r>
@@ -39357,7 +39475,7 @@
       <w:r>
         <w:t xml:space="preserve"> </w:t>
       </w:r>
-      <w:hyperlink r:id="rId708">
+      <w:hyperlink r:id="rId713">
         <w:r>
           <w:rPr>
             <w:rStyle w:val="Hyperlink"/>
@@ -39372,8 +39490,8 @@
         <w:t xml:space="preserve">schreiben.</w:t>
       </w:r>
     </w:p>
-    <w:bookmarkEnd w:id="709"/>
-    <w:bookmarkEnd w:id="710"/>
+    <w:bookmarkEnd w:id="714"/>
+    <w:bookmarkEnd w:id="715"/>
     <w:sectPr>
       <w:footnotePr>
         <w:numRestart w:val="eachSect"/>
@@ -40543,6 +40661,9 @@
     <w:abstractNumId w:val="991"/>
   </w:num>
   <w:num w:numId="1146">
+    <w:abstractNumId w:val="991"/>
+  </w:num>
+  <w:num w:numId="1147">
     <w:abstractNumId w:val="99411"/>
     <w:lvlOverride w:ilvl="0">
       <w:startOverride w:val="1"/>

</xml_diff>